<commit_message>
Update task6 and the report for 100 posts
</commit_message>
<xml_diff>
--- a/Task6/TaskReport_Task6_Sofia.docx
+++ b/Task6/TaskReport_Task6_Sofia.docx
@@ -486,38 +486,6 @@
     </w:p>
     <w:p>
       <w:pPr>
-        <w:jc w:val="both"/>
-        <w:rPr>
-          <w:rFonts w:ascii="Times New Roman" w:eastAsia="Times New Roman" w:hAnsi="Times New Roman" w:cs="Times New Roman"/>
-          <w:bCs/>
-          <w:color w:val="000000"/>
-          <w:sz w:val="28"/>
-          <w:szCs w:val="28"/>
-        </w:rPr>
-      </w:pPr>
-      <w:r>
-        <w:rPr>
-          <w:rFonts w:ascii="Times New Roman" w:eastAsia="Times New Roman" w:hAnsi="Times New Roman" w:cs="Times New Roman"/>
-          <w:bCs/>
-          <w:color w:val="000000"/>
-          <w:sz w:val="28"/>
-          <w:szCs w:val="28"/>
-        </w:rPr>
-        <w:tab/>
-      </w:r>
-      <w:r>
-        <w:rPr>
-          <w:rFonts w:ascii="Times New Roman" w:eastAsia="Times New Roman" w:hAnsi="Times New Roman" w:cs="Times New Roman"/>
-          <w:bCs/>
-          <w:color w:val="000000"/>
-          <w:sz w:val="28"/>
-          <w:szCs w:val="28"/>
-        </w:rPr>
-        <w:t>…..</w:t>
-      </w:r>
-    </w:p>
-    <w:p>
-      <w:pPr>
         <w:ind w:firstLine="720"/>
         <w:jc w:val="both"/>
         <w:rPr>
@@ -683,7 +651,6 @@
           <w:sz w:val="28"/>
           <w:szCs w:val="28"/>
         </w:rPr>
-        <w:lastRenderedPageBreak/>
         <w:t>Conclusion</w:t>
       </w:r>
     </w:p>
@@ -710,6 +677,7 @@
           <w:sz w:val="28"/>
           <w:szCs w:val="28"/>
         </w:rPr>
+        <w:lastRenderedPageBreak/>
         <w:t xml:space="preserve">Metric </w:t>
       </w:r>
       <w:r>
@@ -1004,7 +972,15 @@
                 <w:color w:val="000000"/>
                 <w:lang w:eastAsia="zh-CN"/>
               </w:rPr>
-              <w:t>Max throughput &lt; 40.1</w:t>
+              <w:t xml:space="preserve">Max throughput &lt; </w:t>
+            </w:r>
+            <w:r>
+              <w:rPr>
+                <w:rFonts w:ascii="Calibri" w:eastAsia="Times New Roman" w:hAnsi="Calibri" w:cs="Calibri"/>
+                <w:color w:val="000000"/>
+                <w:lang w:eastAsia="zh-CN"/>
+              </w:rPr>
+              <w:t>99</w:t>
             </w:r>
             <w:r>
               <w:rPr>
@@ -1013,7 +989,15 @@
                 <w:lang w:eastAsia="zh-CN"/>
               </w:rPr>
               <w:br/>
-              <w:t>Response time &lt;113.7</w:t>
+              <w:t>Response time &lt;</w:t>
+            </w:r>
+            <w:r>
+              <w:rPr>
+                <w:rFonts w:ascii="Calibri" w:eastAsia="Times New Roman" w:hAnsi="Calibri" w:cs="Calibri"/>
+                <w:color w:val="000000"/>
+                <w:lang w:eastAsia="zh-CN"/>
+              </w:rPr>
+              <w:t>43.5</w:t>
             </w:r>
             <w:r>
               <w:rPr>
@@ -1022,7 +1006,15 @@
                 <w:lang w:eastAsia="zh-CN"/>
               </w:rPr>
               <w:br/>
-              <w:t>Users &lt; 64.2</w:t>
+              <w:t xml:space="preserve">Users &lt; </w:t>
+            </w:r>
+            <w:r>
+              <w:rPr>
+                <w:rFonts w:ascii="Calibri" w:eastAsia="Times New Roman" w:hAnsi="Calibri" w:cs="Calibri"/>
+                <w:color w:val="000000"/>
+                <w:lang w:eastAsia="zh-CN"/>
+              </w:rPr>
+              <w:t>228</w:t>
             </w:r>
           </w:p>
         </w:tc>
@@ -1110,7 +1102,15 @@
                 <w:lang w:eastAsia="zh-CN"/>
               </w:rPr>
               <w:br/>
-              <w:t>Users: 134.4 - 196.7</w:t>
+              <w:t xml:space="preserve">Users: 134.4 - </w:t>
+            </w:r>
+            <w:r>
+              <w:rPr>
+                <w:rFonts w:ascii="Calibri" w:eastAsia="Times New Roman" w:hAnsi="Calibri" w:cs="Calibri"/>
+                <w:color w:val="000000"/>
+                <w:lang w:eastAsia="zh-CN"/>
+              </w:rPr>
+              <w:t>185</w:t>
             </w:r>
           </w:p>
         </w:tc>
@@ -1142,7 +1142,31 @@
                 <w:color w:val="000000"/>
                 <w:lang w:eastAsia="zh-CN"/>
               </w:rPr>
-              <w:t>Max throughput: 40.1 - 135.8</w:t>
+              <w:t xml:space="preserve">Max throughput: </w:t>
+            </w:r>
+            <w:r>
+              <w:rPr>
+                <w:rFonts w:ascii="Calibri" w:eastAsia="Times New Roman" w:hAnsi="Calibri" w:cs="Calibri"/>
+                <w:color w:val="000000"/>
+                <w:lang w:eastAsia="zh-CN"/>
+              </w:rPr>
+              <w:t>99</w:t>
+            </w:r>
+            <w:r>
+              <w:rPr>
+                <w:rFonts w:ascii="Calibri" w:eastAsia="Times New Roman" w:hAnsi="Calibri" w:cs="Calibri"/>
+                <w:color w:val="000000"/>
+                <w:lang w:eastAsia="zh-CN"/>
+              </w:rPr>
+              <w:t xml:space="preserve"> - </w:t>
+            </w:r>
+            <w:r>
+              <w:rPr>
+                <w:rFonts w:ascii="Calibri" w:eastAsia="Times New Roman" w:hAnsi="Calibri" w:cs="Calibri"/>
+                <w:color w:val="000000"/>
+                <w:lang w:eastAsia="zh-CN"/>
+              </w:rPr>
+              <w:t>123</w:t>
             </w:r>
             <w:r>
               <w:rPr>
@@ -1151,7 +1175,31 @@
                 <w:lang w:eastAsia="zh-CN"/>
               </w:rPr>
               <w:br/>
-              <w:t>Response time: 113.7 - 234.1</w:t>
+              <w:t xml:space="preserve">Response time: </w:t>
+            </w:r>
+            <w:r>
+              <w:rPr>
+                <w:rFonts w:ascii="Calibri" w:eastAsia="Times New Roman" w:hAnsi="Calibri" w:cs="Calibri"/>
+                <w:color w:val="000000"/>
+                <w:lang w:eastAsia="zh-CN"/>
+              </w:rPr>
+              <w:t>43.5</w:t>
+            </w:r>
+            <w:r>
+              <w:rPr>
+                <w:rFonts w:ascii="Calibri" w:eastAsia="Times New Roman" w:hAnsi="Calibri" w:cs="Calibri"/>
+                <w:color w:val="000000"/>
+                <w:lang w:eastAsia="zh-CN"/>
+              </w:rPr>
+              <w:t xml:space="preserve">- </w:t>
+            </w:r>
+            <w:r>
+              <w:rPr>
+                <w:rFonts w:ascii="Calibri" w:eastAsia="Times New Roman" w:hAnsi="Calibri" w:cs="Calibri"/>
+                <w:color w:val="000000"/>
+                <w:lang w:eastAsia="zh-CN"/>
+              </w:rPr>
+              <w:t>177</w:t>
             </w:r>
             <w:r>
               <w:rPr>
@@ -1160,7 +1208,15 @@
                 <w:lang w:eastAsia="zh-CN"/>
               </w:rPr>
               <w:br/>
-              <w:t>Users &lt; 227.8</w:t>
+              <w:t xml:space="preserve">Users &lt; </w:t>
+            </w:r>
+            <w:r>
+              <w:rPr>
+                <w:rFonts w:ascii="Calibri" w:eastAsia="Times New Roman" w:hAnsi="Calibri" w:cs="Calibri"/>
+                <w:color w:val="000000"/>
+                <w:lang w:eastAsia="zh-CN"/>
+              </w:rPr>
+              <w:t>286</w:t>
             </w:r>
           </w:p>
         </w:tc>
@@ -1248,7 +1304,15 @@
                 <w:lang w:eastAsia="zh-CN"/>
               </w:rPr>
               <w:br/>
-              <w:t>Users &gt; 196.7</w:t>
+              <w:t xml:space="preserve">Users &gt; </w:t>
+            </w:r>
+            <w:r>
+              <w:rPr>
+                <w:rFonts w:ascii="Calibri" w:eastAsia="Times New Roman" w:hAnsi="Calibri" w:cs="Calibri"/>
+                <w:color w:val="000000"/>
+                <w:lang w:eastAsia="zh-CN"/>
+              </w:rPr>
+              <w:t>185</w:t>
             </w:r>
           </w:p>
         </w:tc>
@@ -1280,7 +1344,15 @@
                 <w:color w:val="000000"/>
                 <w:lang w:eastAsia="zh-CN"/>
               </w:rPr>
-              <w:t>Max throughput &lt; 135.8</w:t>
+              <w:t xml:space="preserve">Max throughput &lt; </w:t>
+            </w:r>
+            <w:r>
+              <w:rPr>
+                <w:rFonts w:ascii="Calibri" w:eastAsia="Times New Roman" w:hAnsi="Calibri" w:cs="Calibri"/>
+                <w:color w:val="000000"/>
+                <w:lang w:eastAsia="zh-CN"/>
+              </w:rPr>
+              <w:t>123</w:t>
             </w:r>
             <w:r>
               <w:rPr>
@@ -1289,7 +1361,15 @@
                 <w:lang w:eastAsia="zh-CN"/>
               </w:rPr>
               <w:br/>
-              <w:t>Response time &gt; 234.1</w:t>
+              <w:t xml:space="preserve">Response time &gt; </w:t>
+            </w:r>
+            <w:r>
+              <w:rPr>
+                <w:rFonts w:ascii="Calibri" w:eastAsia="Times New Roman" w:hAnsi="Calibri" w:cs="Calibri"/>
+                <w:color w:val="000000"/>
+                <w:lang w:eastAsia="zh-CN"/>
+              </w:rPr>
+              <w:t>177</w:t>
             </w:r>
             <w:r>
               <w:rPr>
@@ -1298,7 +1378,15 @@
                 <w:lang w:eastAsia="zh-CN"/>
               </w:rPr>
               <w:br/>
-              <w:t>Users &gt; 227.8</w:t>
+              <w:t xml:space="preserve">Users &gt; </w:t>
+            </w:r>
+            <w:r>
+              <w:rPr>
+                <w:rFonts w:ascii="Calibri" w:eastAsia="Times New Roman" w:hAnsi="Calibri" w:cs="Calibri"/>
+                <w:color w:val="000000"/>
+                <w:lang w:eastAsia="zh-CN"/>
+              </w:rPr>
+              <w:t>286</w:t>
             </w:r>
           </w:p>
         </w:tc>
@@ -1369,7 +1457,23 @@
                 <w:color w:val="000000"/>
                 <w:lang w:eastAsia="zh-CN"/>
               </w:rPr>
-              <w:t>196.7 Users</w:t>
+              <w:t>1</w:t>
+            </w:r>
+            <w:r>
+              <w:rPr>
+                <w:rFonts w:ascii="Calibri" w:eastAsia="Times New Roman" w:hAnsi="Calibri" w:cs="Calibri"/>
+                <w:color w:val="000000"/>
+                <w:lang w:eastAsia="zh-CN"/>
+              </w:rPr>
+              <w:t>85</w:t>
+            </w:r>
+            <w:r>
+              <w:rPr>
+                <w:rFonts w:ascii="Calibri" w:eastAsia="Times New Roman" w:hAnsi="Calibri" w:cs="Calibri"/>
+                <w:color w:val="000000"/>
+                <w:lang w:eastAsia="zh-CN"/>
+              </w:rPr>
+              <w:t xml:space="preserve"> Users</w:t>
             </w:r>
           </w:p>
         </w:tc>
@@ -1402,7 +1506,15 @@
                 <w:color w:val="000000"/>
                 <w:lang w:eastAsia="zh-CN"/>
               </w:rPr>
-              <w:t>227.8 Users</w:t>
+              <w:t>286</w:t>
+            </w:r>
+            <w:r>
+              <w:rPr>
+                <w:rFonts w:ascii="Calibri" w:eastAsia="Times New Roman" w:hAnsi="Calibri" w:cs="Calibri"/>
+                <w:color w:val="000000"/>
+                <w:lang w:eastAsia="zh-CN"/>
+              </w:rPr>
+              <w:t xml:space="preserve"> Users</w:t>
             </w:r>
           </w:p>
         </w:tc>
@@ -2369,7 +2481,6 @@
           <w:sz w:val="28"/>
           <w:szCs w:val="28"/>
         </w:rPr>
-        <w:lastRenderedPageBreak/>
         <w:t>Graphical results</w:t>
       </w:r>
       <w:r>
@@ -2423,6 +2534,7 @@
           <w:sz w:val="28"/>
           <w:szCs w:val="28"/>
         </w:rPr>
+        <w:lastRenderedPageBreak/>
         <w:t>Metric</w:t>
       </w:r>
       <w:r>
@@ -6347,7 +6459,6 @@
                 <w:color w:val="000000"/>
                 <w:lang w:eastAsia="zh-CN"/>
               </w:rPr>
-              <w:lastRenderedPageBreak/>
               <w:t>Open Contacts</w:t>
             </w:r>
           </w:p>
@@ -6692,6 +6803,7 @@
                 <w:color w:val="000000"/>
                 <w:lang w:eastAsia="zh-CN"/>
               </w:rPr>
+              <w:lastRenderedPageBreak/>
               <w:t>Open a random date</w:t>
             </w:r>
           </w:p>
@@ -11405,7 +11517,6 @@
                 <w:color w:val="000000"/>
                 <w:lang w:eastAsia="zh-CN"/>
               </w:rPr>
-              <w:lastRenderedPageBreak/>
               <w:t>Open Large Calendar</w:t>
             </w:r>
           </w:p>
@@ -11750,6 +11861,7 @@
                 <w:color w:val="000000"/>
                 <w:lang w:eastAsia="zh-CN"/>
               </w:rPr>
+              <w:lastRenderedPageBreak/>
               <w:t>TOTAL</w:t>
             </w:r>
           </w:p>
@@ -12230,20 +12342,20 @@
     </w:p>
     <w:tbl>
       <w:tblPr>
-        <w:tblW w:w="9280" w:type="dxa"/>
+        <w:tblW w:w="9145" w:type="dxa"/>
         <w:tblLook w:val="04A0" w:firstRow="1" w:lastRow="0" w:firstColumn="1" w:lastColumn="0" w:noHBand="0" w:noVBand="1"/>
       </w:tblPr>
       <w:tblGrid>
-        <w:gridCol w:w="2140"/>
+        <w:gridCol w:w="2005"/>
         <w:gridCol w:w="1020"/>
-        <w:gridCol w:w="967"/>
-        <w:gridCol w:w="918"/>
+        <w:gridCol w:w="948"/>
+        <w:gridCol w:w="901"/>
         <w:gridCol w:w="900"/>
         <w:gridCol w:w="900"/>
         <w:gridCol w:w="900"/>
-        <w:gridCol w:w="581"/>
+        <w:gridCol w:w="571"/>
         <w:gridCol w:w="663"/>
-        <w:gridCol w:w="887"/>
+        <w:gridCol w:w="877"/>
       </w:tblGrid>
       <w:tr>
         <w:trPr>
@@ -12251,7 +12363,7 @@
         </w:trPr>
         <w:tc>
           <w:tcPr>
-            <w:tcW w:w="2140" w:type="dxa"/>
+            <w:tcW w:w="2005" w:type="dxa"/>
             <w:tcBorders>
               <w:top w:val="single" w:sz="4" w:space="0" w:color="auto"/>
               <w:left w:val="single" w:sz="4" w:space="0" w:color="auto"/>
@@ -12268,17 +12380,13 @@
               <w:spacing w:after="0" w:line="240" w:lineRule="auto"/>
               <w:rPr>
                 <w:rFonts w:ascii="Calibri" w:eastAsia="Times New Roman" w:hAnsi="Calibri" w:cs="Calibri"/>
-                <w:b/>
-                <w:bCs/>
-                <w:color w:val="000000"/>
-                <w:lang w:eastAsia="zh-CN"/>
-              </w:rPr>
-            </w:pPr>
-            <w:r>
-              <w:rPr>
-                <w:rFonts w:ascii="Calibri" w:eastAsia="Times New Roman" w:hAnsi="Calibri" w:cs="Calibri"/>
-                <w:b/>
-                <w:bCs/>
+                <w:color w:val="000000"/>
+                <w:lang w:eastAsia="zh-CN"/>
+              </w:rPr>
+            </w:pPr>
+            <w:r>
+              <w:rPr>
+                <w:rFonts w:ascii="Calibri" w:eastAsia="Times New Roman" w:hAnsi="Calibri" w:cs="Calibri"/>
                 <w:color w:val="000000"/>
                 <w:lang w:eastAsia="zh-CN"/>
               </w:rPr>
@@ -12305,17 +12413,13 @@
               <w:spacing w:after="0" w:line="240" w:lineRule="auto"/>
               <w:rPr>
                 <w:rFonts w:ascii="Calibri" w:eastAsia="Times New Roman" w:hAnsi="Calibri" w:cs="Calibri"/>
-                <w:b/>
-                <w:bCs/>
-                <w:color w:val="000000"/>
-                <w:lang w:eastAsia="zh-CN"/>
-              </w:rPr>
-            </w:pPr>
-            <w:r>
-              <w:rPr>
-                <w:rFonts w:ascii="Calibri" w:eastAsia="Times New Roman" w:hAnsi="Calibri" w:cs="Calibri"/>
-                <w:b/>
-                <w:bCs/>
+                <w:color w:val="000000"/>
+                <w:lang w:eastAsia="zh-CN"/>
+              </w:rPr>
+            </w:pPr>
+            <w:r>
+              <w:rPr>
+                <w:rFonts w:ascii="Calibri" w:eastAsia="Times New Roman" w:hAnsi="Calibri" w:cs="Calibri"/>
                 <w:color w:val="000000"/>
                 <w:lang w:eastAsia="zh-CN"/>
               </w:rPr>
@@ -12342,17 +12446,13 @@
               <w:spacing w:after="0" w:line="240" w:lineRule="auto"/>
               <w:rPr>
                 <w:rFonts w:ascii="Calibri" w:eastAsia="Times New Roman" w:hAnsi="Calibri" w:cs="Calibri"/>
-                <w:b/>
-                <w:bCs/>
-                <w:color w:val="000000"/>
-                <w:lang w:eastAsia="zh-CN"/>
-              </w:rPr>
-            </w:pPr>
-            <w:r>
-              <w:rPr>
-                <w:rFonts w:ascii="Calibri" w:eastAsia="Times New Roman" w:hAnsi="Calibri" w:cs="Calibri"/>
-                <w:b/>
-                <w:bCs/>
+                <w:color w:val="000000"/>
+                <w:lang w:eastAsia="zh-CN"/>
+              </w:rPr>
+            </w:pPr>
+            <w:r>
+              <w:rPr>
+                <w:rFonts w:ascii="Calibri" w:eastAsia="Times New Roman" w:hAnsi="Calibri" w:cs="Calibri"/>
                 <w:color w:val="000000"/>
                 <w:lang w:eastAsia="zh-CN"/>
               </w:rPr>
@@ -12379,17 +12479,13 @@
               <w:spacing w:after="0" w:line="240" w:lineRule="auto"/>
               <w:rPr>
                 <w:rFonts w:ascii="Calibri" w:eastAsia="Times New Roman" w:hAnsi="Calibri" w:cs="Calibri"/>
-                <w:b/>
-                <w:bCs/>
-                <w:color w:val="000000"/>
-                <w:lang w:eastAsia="zh-CN"/>
-              </w:rPr>
-            </w:pPr>
-            <w:r>
-              <w:rPr>
-                <w:rFonts w:ascii="Calibri" w:eastAsia="Times New Roman" w:hAnsi="Calibri" w:cs="Calibri"/>
-                <w:b/>
-                <w:bCs/>
+                <w:color w:val="000000"/>
+                <w:lang w:eastAsia="zh-CN"/>
+              </w:rPr>
+            </w:pPr>
+            <w:r>
+              <w:rPr>
+                <w:rFonts w:ascii="Calibri" w:eastAsia="Times New Roman" w:hAnsi="Calibri" w:cs="Calibri"/>
                 <w:color w:val="000000"/>
                 <w:lang w:eastAsia="zh-CN"/>
               </w:rPr>
@@ -12416,17 +12512,13 @@
               <w:spacing w:after="0" w:line="240" w:lineRule="auto"/>
               <w:rPr>
                 <w:rFonts w:ascii="Calibri" w:eastAsia="Times New Roman" w:hAnsi="Calibri" w:cs="Calibri"/>
-                <w:b/>
-                <w:bCs/>
-                <w:color w:val="000000"/>
-                <w:lang w:eastAsia="zh-CN"/>
-              </w:rPr>
-            </w:pPr>
-            <w:r>
-              <w:rPr>
-                <w:rFonts w:ascii="Calibri" w:eastAsia="Times New Roman" w:hAnsi="Calibri" w:cs="Calibri"/>
-                <w:b/>
-                <w:bCs/>
+                <w:color w:val="000000"/>
+                <w:lang w:eastAsia="zh-CN"/>
+              </w:rPr>
+            </w:pPr>
+            <w:r>
+              <w:rPr>
+                <w:rFonts w:ascii="Calibri" w:eastAsia="Times New Roman" w:hAnsi="Calibri" w:cs="Calibri"/>
                 <w:color w:val="000000"/>
                 <w:lang w:eastAsia="zh-CN"/>
               </w:rPr>
@@ -12453,17 +12545,13 @@
               <w:spacing w:after="0" w:line="240" w:lineRule="auto"/>
               <w:rPr>
                 <w:rFonts w:ascii="Calibri" w:eastAsia="Times New Roman" w:hAnsi="Calibri" w:cs="Calibri"/>
-                <w:b/>
-                <w:bCs/>
-                <w:color w:val="000000"/>
-                <w:lang w:eastAsia="zh-CN"/>
-              </w:rPr>
-            </w:pPr>
-            <w:r>
-              <w:rPr>
-                <w:rFonts w:ascii="Calibri" w:eastAsia="Times New Roman" w:hAnsi="Calibri" w:cs="Calibri"/>
-                <w:b/>
-                <w:bCs/>
+                <w:color w:val="000000"/>
+                <w:lang w:eastAsia="zh-CN"/>
+              </w:rPr>
+            </w:pPr>
+            <w:r>
+              <w:rPr>
+                <w:rFonts w:ascii="Calibri" w:eastAsia="Times New Roman" w:hAnsi="Calibri" w:cs="Calibri"/>
                 <w:color w:val="000000"/>
                 <w:lang w:eastAsia="zh-CN"/>
               </w:rPr>
@@ -12490,17 +12578,13 @@
               <w:spacing w:after="0" w:line="240" w:lineRule="auto"/>
               <w:rPr>
                 <w:rFonts w:ascii="Calibri" w:eastAsia="Times New Roman" w:hAnsi="Calibri" w:cs="Calibri"/>
-                <w:b/>
-                <w:bCs/>
-                <w:color w:val="000000"/>
-                <w:lang w:eastAsia="zh-CN"/>
-              </w:rPr>
-            </w:pPr>
-            <w:r>
-              <w:rPr>
-                <w:rFonts w:ascii="Calibri" w:eastAsia="Times New Roman" w:hAnsi="Calibri" w:cs="Calibri"/>
-                <w:b/>
-                <w:bCs/>
+                <w:color w:val="000000"/>
+                <w:lang w:eastAsia="zh-CN"/>
+              </w:rPr>
+            </w:pPr>
+            <w:r>
+              <w:rPr>
+                <w:rFonts w:ascii="Calibri" w:eastAsia="Times New Roman" w:hAnsi="Calibri" w:cs="Calibri"/>
                 <w:color w:val="000000"/>
                 <w:lang w:eastAsia="zh-CN"/>
               </w:rPr>
@@ -12527,17 +12611,13 @@
               <w:spacing w:after="0" w:line="240" w:lineRule="auto"/>
               <w:rPr>
                 <w:rFonts w:ascii="Calibri" w:eastAsia="Times New Roman" w:hAnsi="Calibri" w:cs="Calibri"/>
-                <w:b/>
-                <w:bCs/>
-                <w:color w:val="000000"/>
-                <w:lang w:eastAsia="zh-CN"/>
-              </w:rPr>
-            </w:pPr>
-            <w:r>
-              <w:rPr>
-                <w:rFonts w:ascii="Calibri" w:eastAsia="Times New Roman" w:hAnsi="Calibri" w:cs="Calibri"/>
-                <w:b/>
-                <w:bCs/>
+                <w:color w:val="000000"/>
+                <w:lang w:eastAsia="zh-CN"/>
+              </w:rPr>
+            </w:pPr>
+            <w:r>
+              <w:rPr>
+                <w:rFonts w:ascii="Calibri" w:eastAsia="Times New Roman" w:hAnsi="Calibri" w:cs="Calibri"/>
                 <w:color w:val="000000"/>
                 <w:lang w:eastAsia="zh-CN"/>
               </w:rPr>
@@ -12564,17 +12644,13 @@
               <w:spacing w:after="0" w:line="240" w:lineRule="auto"/>
               <w:rPr>
                 <w:rFonts w:ascii="Calibri" w:eastAsia="Times New Roman" w:hAnsi="Calibri" w:cs="Calibri"/>
-                <w:b/>
-                <w:bCs/>
-                <w:color w:val="000000"/>
-                <w:lang w:eastAsia="zh-CN"/>
-              </w:rPr>
-            </w:pPr>
-            <w:r>
-              <w:rPr>
-                <w:rFonts w:ascii="Calibri" w:eastAsia="Times New Roman" w:hAnsi="Calibri" w:cs="Calibri"/>
-                <w:b/>
-                <w:bCs/>
+                <w:color w:val="000000"/>
+                <w:lang w:eastAsia="zh-CN"/>
+              </w:rPr>
+            </w:pPr>
+            <w:r>
+              <w:rPr>
+                <w:rFonts w:ascii="Calibri" w:eastAsia="Times New Roman" w:hAnsi="Calibri" w:cs="Calibri"/>
                 <w:color w:val="000000"/>
                 <w:lang w:eastAsia="zh-CN"/>
               </w:rPr>
@@ -12601,17 +12677,13 @@
               <w:spacing w:after="0" w:line="240" w:lineRule="auto"/>
               <w:rPr>
                 <w:rFonts w:ascii="Calibri" w:eastAsia="Times New Roman" w:hAnsi="Calibri" w:cs="Calibri"/>
-                <w:b/>
-                <w:bCs/>
-                <w:color w:val="000000"/>
-                <w:lang w:eastAsia="zh-CN"/>
-              </w:rPr>
-            </w:pPr>
-            <w:r>
-              <w:rPr>
-                <w:rFonts w:ascii="Calibri" w:eastAsia="Times New Roman" w:hAnsi="Calibri" w:cs="Calibri"/>
-                <w:b/>
-                <w:bCs/>
+                <w:color w:val="000000"/>
+                <w:lang w:eastAsia="zh-CN"/>
+              </w:rPr>
+            </w:pPr>
+            <w:r>
+              <w:rPr>
+                <w:rFonts w:ascii="Calibri" w:eastAsia="Times New Roman" w:hAnsi="Calibri" w:cs="Calibri"/>
                 <w:color w:val="000000"/>
                 <w:lang w:eastAsia="zh-CN"/>
               </w:rPr>
@@ -12626,7 +12698,7 @@
         </w:trPr>
         <w:tc>
           <w:tcPr>
-            <w:tcW w:w="2140" w:type="dxa"/>
+            <w:tcW w:w="2005" w:type="dxa"/>
             <w:tcBorders>
               <w:top w:val="nil"/>
               <w:left w:val="single" w:sz="4" w:space="0" w:color="auto"/>
@@ -12687,7 +12759,7 @@
                 <w:color w:val="000000"/>
                 <w:lang w:eastAsia="zh-CN"/>
               </w:rPr>
-              <w:t>617</w:t>
+              <w:t>768</w:t>
             </w:r>
           </w:p>
         </w:tc>
@@ -12721,7 +12793,7 @@
                 <w:color w:val="000000"/>
                 <w:lang w:eastAsia="zh-CN"/>
               </w:rPr>
-              <w:t>256</w:t>
+              <w:t>114</w:t>
             </w:r>
           </w:p>
         </w:tc>
@@ -12755,7 +12827,7 @@
                 <w:color w:val="000000"/>
                 <w:lang w:eastAsia="zh-CN"/>
               </w:rPr>
-              <w:t>85</w:t>
+              <w:t>24</w:t>
             </w:r>
           </w:p>
         </w:tc>
@@ -12789,7 +12861,7 @@
                 <w:color w:val="000000"/>
                 <w:lang w:eastAsia="zh-CN"/>
               </w:rPr>
-              <w:t>678</w:t>
+              <w:t>392</w:t>
             </w:r>
           </w:p>
         </w:tc>
@@ -12823,7 +12895,7 @@
                 <w:color w:val="000000"/>
                 <w:lang w:eastAsia="zh-CN"/>
               </w:rPr>
-              <w:t>949</w:t>
+              <w:t>560</w:t>
             </w:r>
           </w:p>
         </w:tc>
@@ -12857,7 +12929,7 @@
                 <w:color w:val="000000"/>
                 <w:lang w:eastAsia="zh-CN"/>
               </w:rPr>
-              <w:t>1556</w:t>
+              <w:t>951</w:t>
             </w:r>
           </w:p>
         </w:tc>
@@ -12925,7 +12997,7 @@
                 <w:color w:val="000000"/>
                 <w:lang w:eastAsia="zh-CN"/>
               </w:rPr>
-              <w:t>3415</w:t>
+              <w:t>1194</w:t>
             </w:r>
           </w:p>
         </w:tc>
@@ -12970,7 +13042,7 @@
         </w:trPr>
         <w:tc>
           <w:tcPr>
-            <w:tcW w:w="2140" w:type="dxa"/>
+            <w:tcW w:w="2005" w:type="dxa"/>
             <w:tcBorders>
               <w:top w:val="nil"/>
               <w:left w:val="single" w:sz="4" w:space="0" w:color="auto"/>
@@ -13031,7 +13103,7 @@
                 <w:color w:val="000000"/>
                 <w:lang w:eastAsia="zh-CN"/>
               </w:rPr>
-              <w:t>6826</w:t>
+              <w:t>8650</w:t>
             </w:r>
           </w:p>
         </w:tc>
@@ -13065,7 +13137,7 @@
                 <w:color w:val="000000"/>
                 <w:lang w:eastAsia="zh-CN"/>
               </w:rPr>
-              <w:t>262</w:t>
+              <w:t>138</w:t>
             </w:r>
           </w:p>
         </w:tc>
@@ -13099,7 +13171,7 @@
                 <w:color w:val="000000"/>
                 <w:lang w:eastAsia="zh-CN"/>
               </w:rPr>
-              <w:t>112</w:t>
+              <w:t>24</w:t>
             </w:r>
           </w:p>
         </w:tc>
@@ -13133,7 +13205,7 @@
                 <w:color w:val="000000"/>
                 <w:lang w:eastAsia="zh-CN"/>
               </w:rPr>
-              <w:t>681</w:t>
+              <w:t>466</w:t>
             </w:r>
           </w:p>
         </w:tc>
@@ -13167,7 +13239,7 @@
                 <w:color w:val="000000"/>
                 <w:lang w:eastAsia="zh-CN"/>
               </w:rPr>
-              <w:t>929</w:t>
+              <w:t>639</w:t>
             </w:r>
           </w:p>
         </w:tc>
@@ -13201,7 +13273,7 @@
                 <w:color w:val="000000"/>
                 <w:lang w:eastAsia="zh-CN"/>
               </w:rPr>
-              <w:t>1496</w:t>
+              <w:t>1084</w:t>
             </w:r>
           </w:p>
         </w:tc>
@@ -13235,7 +13307,7 @@
                 <w:color w:val="000000"/>
                 <w:lang w:eastAsia="zh-CN"/>
               </w:rPr>
-              <w:t>7</w:t>
+              <w:t>6</w:t>
             </w:r>
           </w:p>
         </w:tc>
@@ -13269,7 +13341,7 @@
                 <w:color w:val="000000"/>
                 <w:lang w:eastAsia="zh-CN"/>
               </w:rPr>
-              <w:t>2153</w:t>
+              <w:t>1262</w:t>
             </w:r>
           </w:p>
         </w:tc>
@@ -13314,7 +13386,7 @@
         </w:trPr>
         <w:tc>
           <w:tcPr>
-            <w:tcW w:w="2140" w:type="dxa"/>
+            <w:tcW w:w="2005" w:type="dxa"/>
             <w:tcBorders>
               <w:top w:val="nil"/>
               <w:left w:val="single" w:sz="4" w:space="0" w:color="auto"/>
@@ -13375,7 +13447,7 @@
                 <w:color w:val="000000"/>
                 <w:lang w:eastAsia="zh-CN"/>
               </w:rPr>
-              <w:t>6805</w:t>
+              <w:t>8643</w:t>
             </w:r>
           </w:p>
         </w:tc>
@@ -13409,7 +13481,7 @@
                 <w:color w:val="000000"/>
                 <w:lang w:eastAsia="zh-CN"/>
               </w:rPr>
-              <w:t>254</w:t>
+              <w:t>137</w:t>
             </w:r>
           </w:p>
         </w:tc>
@@ -13443,7 +13515,7 @@
                 <w:color w:val="000000"/>
                 <w:lang w:eastAsia="zh-CN"/>
               </w:rPr>
-              <w:t>101</w:t>
+              <w:t>24</w:t>
             </w:r>
           </w:p>
         </w:tc>
@@ -13477,7 +13549,7 @@
                 <w:color w:val="000000"/>
                 <w:lang w:eastAsia="zh-CN"/>
               </w:rPr>
-              <w:t>670</w:t>
+              <w:t>460</w:t>
             </w:r>
           </w:p>
         </w:tc>
@@ -13511,7 +13583,7 @@
                 <w:color w:val="000000"/>
                 <w:lang w:eastAsia="zh-CN"/>
               </w:rPr>
-              <w:t>909</w:t>
+              <w:t>632</w:t>
             </w:r>
           </w:p>
         </w:tc>
@@ -13545,7 +13617,7 @@
                 <w:color w:val="000000"/>
                 <w:lang w:eastAsia="zh-CN"/>
               </w:rPr>
-              <w:t>1451</w:t>
+              <w:t>1068</w:t>
             </w:r>
           </w:p>
         </w:tc>
@@ -13613,7 +13685,7 @@
                 <w:color w:val="000000"/>
                 <w:lang w:eastAsia="zh-CN"/>
               </w:rPr>
-              <w:t>2015</w:t>
+              <w:t>1258</w:t>
             </w:r>
           </w:p>
         </w:tc>
@@ -13658,7 +13730,7 @@
         </w:trPr>
         <w:tc>
           <w:tcPr>
-            <w:tcW w:w="2140" w:type="dxa"/>
+            <w:tcW w:w="2005" w:type="dxa"/>
             <w:tcBorders>
               <w:top w:val="nil"/>
               <w:left w:val="single" w:sz="4" w:space="0" w:color="auto"/>
@@ -13685,7 +13757,7 @@
                 <w:color w:val="000000"/>
                 <w:lang w:eastAsia="zh-CN"/>
               </w:rPr>
-              <w:t>Open Random Page</w:t>
+              <w:t>Stay at the same page</w:t>
             </w:r>
           </w:p>
         </w:tc>
@@ -13719,7 +13791,7 @@
                 <w:color w:val="000000"/>
                 <w:lang w:eastAsia="zh-CN"/>
               </w:rPr>
-              <w:t>5105</w:t>
+              <w:t>6393</w:t>
             </w:r>
           </w:p>
         </w:tc>
@@ -13753,7 +13825,7 @@
                 <w:color w:val="000000"/>
                 <w:lang w:eastAsia="zh-CN"/>
               </w:rPr>
-              <w:t>264</w:t>
+              <w:t>0</w:t>
             </w:r>
           </w:p>
         </w:tc>
@@ -13787,7 +13859,7 @@
                 <w:color w:val="000000"/>
                 <w:lang w:eastAsia="zh-CN"/>
               </w:rPr>
-              <w:t>109</w:t>
+              <w:t>0</w:t>
             </w:r>
           </w:p>
         </w:tc>
@@ -13821,7 +13893,7 @@
                 <w:color w:val="000000"/>
                 <w:lang w:eastAsia="zh-CN"/>
               </w:rPr>
-              <w:t>687</w:t>
+              <w:t>0</w:t>
             </w:r>
           </w:p>
         </w:tc>
@@ -13855,7 +13927,7 @@
                 <w:color w:val="000000"/>
                 <w:lang w:eastAsia="zh-CN"/>
               </w:rPr>
-              <w:t>940</w:t>
+              <w:t>1</w:t>
             </w:r>
           </w:p>
         </w:tc>
@@ -13889,7 +13961,7 @@
                 <w:color w:val="000000"/>
                 <w:lang w:eastAsia="zh-CN"/>
               </w:rPr>
-              <w:t>1469</w:t>
+              <w:t>1</w:t>
             </w:r>
           </w:p>
         </w:tc>
@@ -13923,7 +13995,7 @@
                 <w:color w:val="000000"/>
                 <w:lang w:eastAsia="zh-CN"/>
               </w:rPr>
-              <w:t>7</w:t>
+              <w:t>0</w:t>
             </w:r>
           </w:p>
         </w:tc>
@@ -13957,7 +14029,7 @@
                 <w:color w:val="000000"/>
                 <w:lang w:eastAsia="zh-CN"/>
               </w:rPr>
-              <w:t>3565</w:t>
+              <w:t>25</w:t>
             </w:r>
           </w:p>
         </w:tc>
@@ -14002,7 +14074,7 @@
         </w:trPr>
         <w:tc>
           <w:tcPr>
-            <w:tcW w:w="2140" w:type="dxa"/>
+            <w:tcW w:w="2005" w:type="dxa"/>
             <w:tcBorders>
               <w:top w:val="nil"/>
               <w:left w:val="single" w:sz="4" w:space="0" w:color="auto"/>
@@ -14029,23 +14101,7 @@
                 <w:color w:val="000000"/>
                 <w:lang w:eastAsia="zh-CN"/>
               </w:rPr>
-              <w:t>Home</w:t>
-            </w:r>
-            <w:r>
-              <w:rPr>
-                <w:rFonts w:ascii="Calibri" w:eastAsia="Times New Roman" w:hAnsi="Calibri" w:cs="Calibri"/>
-                <w:color w:val="000000"/>
-                <w:lang w:eastAsia="zh-CN"/>
-              </w:rPr>
-              <w:t xml:space="preserve"> </w:t>
-            </w:r>
-            <w:r>
-              <w:rPr>
-                <w:rFonts w:ascii="Calibri" w:eastAsia="Times New Roman" w:hAnsi="Calibri" w:cs="Calibri"/>
-                <w:color w:val="000000"/>
-                <w:lang w:eastAsia="zh-CN"/>
-              </w:rPr>
-              <w:t>Page</w:t>
+              <w:t>HomePage</w:t>
             </w:r>
           </w:p>
         </w:tc>
@@ -14079,7 +14135,7 @@
                 <w:color w:val="000000"/>
                 <w:lang w:eastAsia="zh-CN"/>
               </w:rPr>
-              <w:t>3421</w:t>
+              <w:t>4329</w:t>
             </w:r>
           </w:p>
         </w:tc>
@@ -14113,7 +14169,7 @@
                 <w:color w:val="000000"/>
                 <w:lang w:eastAsia="zh-CN"/>
               </w:rPr>
-              <w:t>270</w:t>
+              <w:t>139</w:t>
             </w:r>
           </w:p>
         </w:tc>
@@ -14147,7 +14203,7 @@
                 <w:color w:val="000000"/>
                 <w:lang w:eastAsia="zh-CN"/>
               </w:rPr>
-              <w:t>120</w:t>
+              <w:t>25</w:t>
             </w:r>
           </w:p>
         </w:tc>
@@ -14181,7 +14237,7 @@
                 <w:color w:val="000000"/>
                 <w:lang w:eastAsia="zh-CN"/>
               </w:rPr>
-              <w:t>691</w:t>
+              <w:t>476</w:t>
             </w:r>
           </w:p>
         </w:tc>
@@ -14215,7 +14271,7 @@
                 <w:color w:val="000000"/>
                 <w:lang w:eastAsia="zh-CN"/>
               </w:rPr>
-              <w:t>952</w:t>
+              <w:t>639</w:t>
             </w:r>
           </w:p>
         </w:tc>
@@ -14249,7 +14305,7 @@
                 <w:color w:val="000000"/>
                 <w:lang w:eastAsia="zh-CN"/>
               </w:rPr>
-              <w:t>1571</w:t>
+              <w:t>1077</w:t>
             </w:r>
           </w:p>
         </w:tc>
@@ -14317,7 +14373,7 @@
                 <w:color w:val="000000"/>
                 <w:lang w:eastAsia="zh-CN"/>
               </w:rPr>
-              <w:t>4300</w:t>
+              <w:t>1238</w:t>
             </w:r>
           </w:p>
         </w:tc>
@@ -14362,7 +14418,7 @@
         </w:trPr>
         <w:tc>
           <w:tcPr>
-            <w:tcW w:w="2140" w:type="dxa"/>
+            <w:tcW w:w="2005" w:type="dxa"/>
             <w:tcBorders>
               <w:top w:val="nil"/>
               <w:left w:val="single" w:sz="4" w:space="0" w:color="auto"/>
@@ -14423,7 +14479,7 @@
                 <w:color w:val="000000"/>
                 <w:lang w:eastAsia="zh-CN"/>
               </w:rPr>
-              <w:t>5268</w:t>
+              <w:t>6691</w:t>
             </w:r>
           </w:p>
         </w:tc>
@@ -14457,7 +14513,7 @@
                 <w:color w:val="000000"/>
                 <w:lang w:eastAsia="zh-CN"/>
               </w:rPr>
-              <w:t>267</w:t>
+              <w:t>136</w:t>
             </w:r>
           </w:p>
         </w:tc>
@@ -14491,7 +14547,7 @@
                 <w:color w:val="000000"/>
                 <w:lang w:eastAsia="zh-CN"/>
               </w:rPr>
-              <w:t>116</w:t>
+              <w:t>24</w:t>
             </w:r>
           </w:p>
         </w:tc>
@@ -14525,7 +14581,7 @@
                 <w:color w:val="000000"/>
                 <w:lang w:eastAsia="zh-CN"/>
               </w:rPr>
-              <w:t>697</w:t>
+              <w:t>467</w:t>
             </w:r>
           </w:p>
         </w:tc>
@@ -14559,7 +14615,7 @@
                 <w:color w:val="000000"/>
                 <w:lang w:eastAsia="zh-CN"/>
               </w:rPr>
-              <w:t>938</w:t>
+              <w:t>633</w:t>
             </w:r>
           </w:p>
         </w:tc>
@@ -14593,7 +14649,7 @@
                 <w:color w:val="000000"/>
                 <w:lang w:eastAsia="zh-CN"/>
               </w:rPr>
-              <w:t>1477</w:t>
+              <w:t>1048</w:t>
             </w:r>
           </w:p>
         </w:tc>
@@ -14661,7 +14717,7 @@
                 <w:color w:val="000000"/>
                 <w:lang w:eastAsia="zh-CN"/>
               </w:rPr>
-              <w:t>3394</w:t>
+              <w:t>1238</w:t>
             </w:r>
           </w:p>
         </w:tc>
@@ -14706,7 +14762,7 @@
         </w:trPr>
         <w:tc>
           <w:tcPr>
-            <w:tcW w:w="2140" w:type="dxa"/>
+            <w:tcW w:w="2005" w:type="dxa"/>
             <w:tcBorders>
               <w:top w:val="nil"/>
               <w:left w:val="single" w:sz="4" w:space="0" w:color="auto"/>
@@ -14733,7 +14789,7 @@
                 <w:color w:val="000000"/>
                 <w:lang w:eastAsia="zh-CN"/>
               </w:rPr>
-              <w:t>Stay at the same page</w:t>
+              <w:t>Open Random Page</w:t>
             </w:r>
           </w:p>
         </w:tc>
@@ -14767,7 +14823,7 @@
                 <w:color w:val="000000"/>
                 <w:lang w:eastAsia="zh-CN"/>
               </w:rPr>
-              <w:t>5064</w:t>
+              <w:t>6518</w:t>
             </w:r>
           </w:p>
         </w:tc>
@@ -14801,7 +14857,7 @@
                 <w:color w:val="000000"/>
                 <w:lang w:eastAsia="zh-CN"/>
               </w:rPr>
-              <w:t>0</w:t>
+              <w:t>134</w:t>
             </w:r>
           </w:p>
         </w:tc>
@@ -14835,7 +14891,7 @@
                 <w:color w:val="000000"/>
                 <w:lang w:eastAsia="zh-CN"/>
               </w:rPr>
-              <w:t>0</w:t>
+              <w:t>25</w:t>
             </w:r>
           </w:p>
         </w:tc>
@@ -14869,7 +14925,7 @@
                 <w:color w:val="000000"/>
                 <w:lang w:eastAsia="zh-CN"/>
               </w:rPr>
-              <w:t>0</w:t>
+              <w:t>447</w:t>
             </w:r>
           </w:p>
         </w:tc>
@@ -14903,7 +14959,7 @@
                 <w:color w:val="000000"/>
                 <w:lang w:eastAsia="zh-CN"/>
               </w:rPr>
-              <w:t>1</w:t>
+              <w:t>625</w:t>
             </w:r>
           </w:p>
         </w:tc>
@@ -14937,7 +14993,7 @@
                 <w:color w:val="000000"/>
                 <w:lang w:eastAsia="zh-CN"/>
               </w:rPr>
-              <w:t>1</w:t>
+              <w:t>1068</w:t>
             </w:r>
           </w:p>
         </w:tc>
@@ -14971,7 +15027,7 @@
                 <w:color w:val="000000"/>
                 <w:lang w:eastAsia="zh-CN"/>
               </w:rPr>
-              <w:t>0</w:t>
+              <w:t>6</w:t>
             </w:r>
           </w:p>
         </w:tc>
@@ -15005,7 +15061,7 @@
                 <w:color w:val="000000"/>
                 <w:lang w:eastAsia="zh-CN"/>
               </w:rPr>
-              <w:t>16</w:t>
+              <w:t>1236</w:t>
             </w:r>
           </w:p>
         </w:tc>
@@ -15050,7 +15106,7 @@
         </w:trPr>
         <w:tc>
           <w:tcPr>
-            <w:tcW w:w="2140" w:type="dxa"/>
+            <w:tcW w:w="2005" w:type="dxa"/>
             <w:tcBorders>
               <w:top w:val="nil"/>
               <w:left w:val="single" w:sz="4" w:space="0" w:color="auto"/>
@@ -15111,7 +15167,7 @@
                 <w:color w:val="000000"/>
                 <w:lang w:eastAsia="zh-CN"/>
               </w:rPr>
-              <w:t>2281</w:t>
+              <w:t>2886</w:t>
             </w:r>
           </w:p>
         </w:tc>
@@ -15349,7 +15405,7 @@
                 <w:color w:val="000000"/>
                 <w:lang w:eastAsia="zh-CN"/>
               </w:rPr>
-              <w:t>22</w:t>
+              <w:t>25</w:t>
             </w:r>
           </w:p>
         </w:tc>
@@ -15394,7 +15450,7 @@
         </w:trPr>
         <w:tc>
           <w:tcPr>
-            <w:tcW w:w="2140" w:type="dxa"/>
+            <w:tcW w:w="2005" w:type="dxa"/>
             <w:tcBorders>
               <w:top w:val="nil"/>
               <w:left w:val="single" w:sz="4" w:space="0" w:color="auto"/>
@@ -15455,7 +15511,7 @@
                 <w:color w:val="000000"/>
                 <w:lang w:eastAsia="zh-CN"/>
               </w:rPr>
-              <w:t>2281</w:t>
+              <w:t>2886</w:t>
             </w:r>
           </w:p>
         </w:tc>
@@ -15489,7 +15545,7 @@
                 <w:color w:val="000000"/>
                 <w:lang w:eastAsia="zh-CN"/>
               </w:rPr>
-              <w:t>269</w:t>
+              <w:t>137</w:t>
             </w:r>
           </w:p>
         </w:tc>
@@ -15523,7 +15579,7 @@
                 <w:color w:val="000000"/>
                 <w:lang w:eastAsia="zh-CN"/>
               </w:rPr>
-              <w:t>116</w:t>
+              <w:t>20</w:t>
             </w:r>
           </w:p>
         </w:tc>
@@ -15557,7 +15613,7 @@
                 <w:color w:val="000000"/>
                 <w:lang w:eastAsia="zh-CN"/>
               </w:rPr>
-              <w:t>696</w:t>
+              <w:t>469</w:t>
             </w:r>
           </w:p>
         </w:tc>
@@ -15591,7 +15647,7 @@
                 <w:color w:val="000000"/>
                 <w:lang w:eastAsia="zh-CN"/>
               </w:rPr>
-              <w:t>982</w:t>
+              <w:t>637</w:t>
             </w:r>
           </w:p>
         </w:tc>
@@ -15625,7 +15681,7 @@
                 <w:color w:val="000000"/>
                 <w:lang w:eastAsia="zh-CN"/>
               </w:rPr>
-              <w:t>1602</w:t>
+              <w:t>1078</w:t>
             </w:r>
           </w:p>
         </w:tc>
@@ -15659,7 +15715,7 @@
                 <w:color w:val="000000"/>
                 <w:lang w:eastAsia="zh-CN"/>
               </w:rPr>
-              <w:t>6</w:t>
+              <w:t>5</w:t>
             </w:r>
           </w:p>
         </w:tc>
@@ -15693,7 +15749,7 @@
                 <w:color w:val="000000"/>
                 <w:lang w:eastAsia="zh-CN"/>
               </w:rPr>
-              <w:t>2161</w:t>
+              <w:t>1278</w:t>
             </w:r>
           </w:p>
         </w:tc>
@@ -15738,7 +15794,7 @@
         </w:trPr>
         <w:tc>
           <w:tcPr>
-            <w:tcW w:w="2140" w:type="dxa"/>
+            <w:tcW w:w="2005" w:type="dxa"/>
             <w:tcBorders>
               <w:top w:val="nil"/>
               <w:left w:val="single" w:sz="4" w:space="0" w:color="auto"/>
@@ -15765,7 +15821,7 @@
                 <w:color w:val="000000"/>
                 <w:lang w:eastAsia="zh-CN"/>
               </w:rPr>
-              <w:t>Open the first post</w:t>
+              <w:t>Open Large Calendar</w:t>
             </w:r>
           </w:p>
         </w:tc>
@@ -15799,7 +15855,7 @@
                 <w:color w:val="000000"/>
                 <w:lang w:eastAsia="zh-CN"/>
               </w:rPr>
-              <w:t>2836</w:t>
+              <w:t>2883</w:t>
             </w:r>
           </w:p>
         </w:tc>
@@ -15833,7 +15889,7 @@
                 <w:color w:val="000000"/>
                 <w:lang w:eastAsia="zh-CN"/>
               </w:rPr>
-              <w:t>266</w:t>
+              <w:t>138</w:t>
             </w:r>
           </w:p>
         </w:tc>
@@ -15867,7 +15923,7 @@
                 <w:color w:val="000000"/>
                 <w:lang w:eastAsia="zh-CN"/>
               </w:rPr>
-              <w:t>121</w:t>
+              <w:t>24</w:t>
             </w:r>
           </w:p>
         </w:tc>
@@ -15901,7 +15957,7 @@
                 <w:color w:val="000000"/>
                 <w:lang w:eastAsia="zh-CN"/>
               </w:rPr>
-              <w:t>695</w:t>
+              <w:t>464</w:t>
             </w:r>
           </w:p>
         </w:tc>
@@ -15935,7 +15991,7 @@
                 <w:color w:val="000000"/>
                 <w:lang w:eastAsia="zh-CN"/>
               </w:rPr>
-              <w:t>933</w:t>
+              <w:t>637</w:t>
             </w:r>
           </w:p>
         </w:tc>
@@ -15969,7 +16025,7 @@
                 <w:color w:val="000000"/>
                 <w:lang w:eastAsia="zh-CN"/>
               </w:rPr>
-              <w:t>1467</w:t>
+              <w:t>1065</w:t>
             </w:r>
           </w:p>
         </w:tc>
@@ -16003,7 +16059,7 @@
                 <w:color w:val="000000"/>
                 <w:lang w:eastAsia="zh-CN"/>
               </w:rPr>
-              <w:t>7</w:t>
+              <w:t>9</w:t>
             </w:r>
           </w:p>
         </w:tc>
@@ -16037,7 +16093,7 @@
                 <w:color w:val="000000"/>
                 <w:lang w:eastAsia="zh-CN"/>
               </w:rPr>
-              <w:t>2169</w:t>
+              <w:t>1285</w:t>
             </w:r>
           </w:p>
         </w:tc>
@@ -16082,7 +16138,7 @@
         </w:trPr>
         <w:tc>
           <w:tcPr>
-            <w:tcW w:w="2140" w:type="dxa"/>
+            <w:tcW w:w="2005" w:type="dxa"/>
             <w:tcBorders>
               <w:top w:val="nil"/>
               <w:left w:val="single" w:sz="4" w:space="0" w:color="auto"/>
@@ -16109,7 +16165,7 @@
                 <w:color w:val="000000"/>
                 <w:lang w:eastAsia="zh-CN"/>
               </w:rPr>
-              <w:t>Open Large Calendar</w:t>
+              <w:t>Open the first post</w:t>
             </w:r>
           </w:p>
         </w:tc>
@@ -16143,7 +16199,7 @@
                 <w:color w:val="000000"/>
                 <w:lang w:eastAsia="zh-CN"/>
               </w:rPr>
-              <w:t>2273</w:t>
+              <w:t>3591</w:t>
             </w:r>
           </w:p>
         </w:tc>
@@ -16177,7 +16233,7 @@
                 <w:color w:val="000000"/>
                 <w:lang w:eastAsia="zh-CN"/>
               </w:rPr>
-              <w:t>259</w:t>
+              <w:t>137</w:t>
             </w:r>
           </w:p>
         </w:tc>
@@ -16211,7 +16267,7 @@
                 <w:color w:val="000000"/>
                 <w:lang w:eastAsia="zh-CN"/>
               </w:rPr>
-              <w:t>111</w:t>
+              <w:t>25</w:t>
             </w:r>
           </w:p>
         </w:tc>
@@ -16245,7 +16301,7 @@
                 <w:color w:val="000000"/>
                 <w:lang w:eastAsia="zh-CN"/>
               </w:rPr>
-              <w:t>677</w:t>
+              <w:t>465</w:t>
             </w:r>
           </w:p>
         </w:tc>
@@ -16279,7 +16335,7 @@
                 <w:color w:val="000000"/>
                 <w:lang w:eastAsia="zh-CN"/>
               </w:rPr>
-              <w:t>915</w:t>
+              <w:t>630</w:t>
             </w:r>
           </w:p>
         </w:tc>
@@ -16313,7 +16369,7 @@
                 <w:color w:val="000000"/>
                 <w:lang w:eastAsia="zh-CN"/>
               </w:rPr>
-              <w:t>1481</w:t>
+              <w:t>1063</w:t>
             </w:r>
           </w:p>
         </w:tc>
@@ -16347,7 +16403,7 @@
                 <w:color w:val="000000"/>
                 <w:lang w:eastAsia="zh-CN"/>
               </w:rPr>
-              <w:t>9</w:t>
+              <w:t>6</w:t>
             </w:r>
           </w:p>
         </w:tc>
@@ -16381,7 +16437,7 @@
                 <w:color w:val="000000"/>
                 <w:lang w:eastAsia="zh-CN"/>
               </w:rPr>
-              <w:t>2016</w:t>
+              <w:t>1261</w:t>
             </w:r>
           </w:p>
         </w:tc>
@@ -16426,7 +16482,7 @@
         </w:trPr>
         <w:tc>
           <w:tcPr>
-            <w:tcW w:w="2140" w:type="dxa"/>
+            <w:tcW w:w="2005" w:type="dxa"/>
             <w:tcBorders>
               <w:top w:val="nil"/>
               <w:left w:val="single" w:sz="4" w:space="0" w:color="auto"/>
@@ -16487,7 +16543,7 @@
                 <w:color w:val="000000"/>
                 <w:lang w:eastAsia="zh-CN"/>
               </w:rPr>
-              <w:t>1136</w:t>
+              <w:t>1441</w:t>
             </w:r>
           </w:p>
         </w:tc>
@@ -16521,7 +16577,7 @@
                 <w:color w:val="000000"/>
                 <w:lang w:eastAsia="zh-CN"/>
               </w:rPr>
-              <w:t>258</w:t>
+              <w:t>138</w:t>
             </w:r>
           </w:p>
         </w:tc>
@@ -16555,7 +16611,7 @@
                 <w:color w:val="000000"/>
                 <w:lang w:eastAsia="zh-CN"/>
               </w:rPr>
-              <w:t>106</w:t>
+              <w:t>27</w:t>
             </w:r>
           </w:p>
         </w:tc>
@@ -16589,7 +16645,7 @@
                 <w:color w:val="000000"/>
                 <w:lang w:eastAsia="zh-CN"/>
               </w:rPr>
-              <w:t>669</w:t>
+              <w:t>463</w:t>
             </w:r>
           </w:p>
         </w:tc>
@@ -16623,7 +16679,7 @@
                 <w:color w:val="000000"/>
                 <w:lang w:eastAsia="zh-CN"/>
               </w:rPr>
-              <w:t>915</w:t>
+              <w:t>634</w:t>
             </w:r>
           </w:p>
         </w:tc>
@@ -16657,7 +16713,7 @@
                 <w:color w:val="000000"/>
                 <w:lang w:eastAsia="zh-CN"/>
               </w:rPr>
-              <w:t>1468</w:t>
+              <w:t>1060</w:t>
             </w:r>
           </w:p>
         </w:tc>
@@ -16725,7 +16781,7 @@
                 <w:color w:val="000000"/>
                 <w:lang w:eastAsia="zh-CN"/>
               </w:rPr>
-              <w:t>1922</w:t>
+              <w:t>1324</w:t>
             </w:r>
           </w:p>
         </w:tc>
@@ -16770,7 +16826,7 @@
         </w:trPr>
         <w:tc>
           <w:tcPr>
-            <w:tcW w:w="2140" w:type="dxa"/>
+            <w:tcW w:w="2005" w:type="dxa"/>
             <w:tcBorders>
               <w:top w:val="nil"/>
               <w:left w:val="single" w:sz="4" w:space="0" w:color="auto"/>
@@ -16797,6 +16853,7 @@
                 <w:color w:val="000000"/>
                 <w:lang w:eastAsia="zh-CN"/>
               </w:rPr>
+              <w:lastRenderedPageBreak/>
               <w:t>Add Comment</w:t>
             </w:r>
           </w:p>
@@ -16831,7 +16888,7 @@
                 <w:color w:val="000000"/>
                 <w:lang w:eastAsia="zh-CN"/>
               </w:rPr>
-              <w:t>1615</w:t>
+              <w:t>2049</w:t>
             </w:r>
           </w:p>
         </w:tc>
@@ -16865,7 +16922,7 @@
                 <w:color w:val="000000"/>
                 <w:lang w:eastAsia="zh-CN"/>
               </w:rPr>
-              <w:t>253</w:t>
+              <w:t>133</w:t>
             </w:r>
           </w:p>
         </w:tc>
@@ -16899,7 +16956,7 @@
                 <w:color w:val="000000"/>
                 <w:lang w:eastAsia="zh-CN"/>
               </w:rPr>
-              <w:t>108</w:t>
+              <w:t>23</w:t>
             </w:r>
           </w:p>
         </w:tc>
@@ -16933,7 +16990,7 @@
                 <w:color w:val="000000"/>
                 <w:lang w:eastAsia="zh-CN"/>
               </w:rPr>
-              <w:t>672</w:t>
+              <w:t>452</w:t>
             </w:r>
           </w:p>
         </w:tc>
@@ -16967,7 +17024,7 @@
                 <w:color w:val="000000"/>
                 <w:lang w:eastAsia="zh-CN"/>
               </w:rPr>
-              <w:t>891</w:t>
+              <w:t>614</w:t>
             </w:r>
           </w:p>
         </w:tc>
@@ -17001,7 +17058,7 @@
                 <w:color w:val="000000"/>
                 <w:lang w:eastAsia="zh-CN"/>
               </w:rPr>
-              <w:t>1412</w:t>
+              <w:t>1043</w:t>
             </w:r>
           </w:p>
         </w:tc>
@@ -17069,7 +17126,7 @@
                 <w:color w:val="000000"/>
                 <w:lang w:eastAsia="zh-CN"/>
               </w:rPr>
-              <w:t>2188</w:t>
+              <w:t>1241</w:t>
             </w:r>
           </w:p>
         </w:tc>
@@ -17114,7 +17171,7 @@
         </w:trPr>
         <w:tc>
           <w:tcPr>
-            <w:tcW w:w="2140" w:type="dxa"/>
+            <w:tcW w:w="2005" w:type="dxa"/>
             <w:tcBorders>
               <w:top w:val="nil"/>
               <w:left w:val="single" w:sz="4" w:space="0" w:color="auto"/>
@@ -17141,7 +17198,6 @@
                 <w:color w:val="000000"/>
                 <w:lang w:eastAsia="zh-CN"/>
               </w:rPr>
-              <w:lastRenderedPageBreak/>
               <w:t>TOTAL</w:t>
             </w:r>
           </w:p>
@@ -17176,7 +17232,7 @@
                 <w:color w:val="000000"/>
                 <w:lang w:eastAsia="zh-CN"/>
               </w:rPr>
-              <w:t>45528</w:t>
+              <w:t>57728</w:t>
             </w:r>
           </w:p>
         </w:tc>
@@ -17210,7 +17266,7 @@
                 <w:color w:val="000000"/>
                 <w:lang w:eastAsia="zh-CN"/>
               </w:rPr>
-              <w:t>220</w:t>
+              <w:t>114</w:t>
             </w:r>
           </w:p>
         </w:tc>
@@ -17244,7 +17300,7 @@
                 <w:color w:val="000000"/>
                 <w:lang w:eastAsia="zh-CN"/>
               </w:rPr>
-              <w:t>62</w:t>
+              <w:t>17</w:t>
             </w:r>
           </w:p>
         </w:tc>
@@ -17278,7 +17334,7 @@
                 <w:color w:val="000000"/>
                 <w:lang w:eastAsia="zh-CN"/>
               </w:rPr>
-              <w:t>646</w:t>
+              <w:t>420</w:t>
             </w:r>
           </w:p>
         </w:tc>
@@ -17312,7 +17368,7 @@
                 <w:color w:val="000000"/>
                 <w:lang w:eastAsia="zh-CN"/>
               </w:rPr>
-              <w:t>869</w:t>
+              <w:t>596</w:t>
             </w:r>
           </w:p>
         </w:tc>
@@ -17346,7 +17402,7 @@
                 <w:color w:val="000000"/>
                 <w:lang w:eastAsia="zh-CN"/>
               </w:rPr>
-              <w:t>1443</w:t>
+              <w:t>1040</w:t>
             </w:r>
           </w:p>
         </w:tc>
@@ -17414,7 +17470,7 @@
                 <w:color w:val="000000"/>
                 <w:lang w:eastAsia="zh-CN"/>
               </w:rPr>
-              <w:t>4300</w:t>
+              <w:t>1324</w:t>
             </w:r>
           </w:p>
         </w:tc>
@@ -17475,10 +17531,10 @@
           <w:szCs w:val="28"/>
         </w:rPr>
         <w:drawing>
-          <wp:inline distT="0" distB="0" distL="0" distR="0" wp14:anchorId="469CCF4C" wp14:editId="2F7CB197">
-            <wp:extent cx="6067425" cy="2600325"/>
+          <wp:inline distT="0" distB="0" distL="0" distR="0" wp14:anchorId="30C7B436" wp14:editId="7DD4B836">
+            <wp:extent cx="5838825" cy="2600325"/>
             <wp:effectExtent l="0" t="0" r="9525" b="9525"/>
-            <wp:docPr id="10" name="Picture 10"/>
+            <wp:docPr id="6" name="Picture 6"/>
             <wp:cNvGraphicFramePr>
               <a:graphicFrameLocks xmlns:a="http://schemas.openxmlformats.org/drawingml/2006/main" noChangeAspect="1"/>
             </wp:cNvGraphicFramePr>
@@ -17486,7 +17542,7 @@
               <a:graphicData uri="http://schemas.openxmlformats.org/drawingml/2006/picture">
                 <pic:pic xmlns:pic="http://schemas.openxmlformats.org/drawingml/2006/picture">
                   <pic:nvPicPr>
-                    <pic:cNvPr id="0" name="Picture 5"/>
+                    <pic:cNvPr id="0" name="Picture 1"/>
                     <pic:cNvPicPr>
                       <a:picLocks noChangeAspect="1" noChangeArrowheads="1"/>
                     </pic:cNvPicPr>
@@ -17507,7 +17563,7 @@
                   <pic:spPr bwMode="auto">
                     <a:xfrm>
                       <a:off x="0" y="0"/>
-                      <a:ext cx="6067425" cy="2600325"/>
+                      <a:ext cx="5838825" cy="2600325"/>
                     </a:xfrm>
                     <a:prstGeom prst="rect">
                       <a:avLst/>
@@ -17545,10 +17601,10 @@
           <w:szCs w:val="28"/>
         </w:rPr>
         <w:drawing>
-          <wp:inline distT="0" distB="0" distL="0" distR="0" wp14:anchorId="7C301204" wp14:editId="4C015048">
-            <wp:extent cx="6000750" cy="1743075"/>
+          <wp:inline distT="0" distB="0" distL="0" distR="0" wp14:anchorId="065317F9" wp14:editId="16803942">
+            <wp:extent cx="5772150" cy="1743075"/>
             <wp:effectExtent l="0" t="0" r="0" b="9525"/>
-            <wp:docPr id="11" name="Picture 11"/>
+            <wp:docPr id="7" name="Picture 7"/>
             <wp:cNvGraphicFramePr>
               <a:graphicFrameLocks xmlns:a="http://schemas.openxmlformats.org/drawingml/2006/main" noChangeAspect="1"/>
             </wp:cNvGraphicFramePr>
@@ -17556,7 +17612,7 @@
               <a:graphicData uri="http://schemas.openxmlformats.org/drawingml/2006/picture">
                 <pic:pic xmlns:pic="http://schemas.openxmlformats.org/drawingml/2006/picture">
                   <pic:nvPicPr>
-                    <pic:cNvPr id="0" name="Picture 6"/>
+                    <pic:cNvPr id="0" name="Picture 2"/>
                     <pic:cNvPicPr>
                       <a:picLocks noChangeAspect="1" noChangeArrowheads="1"/>
                     </pic:cNvPicPr>
@@ -17577,7 +17633,7 @@
                   <pic:spPr bwMode="auto">
                     <a:xfrm>
                       <a:off x="0" y="0"/>
-                      <a:ext cx="6000750" cy="1743075"/>
+                      <a:ext cx="5772150" cy="1743075"/>
                     </a:xfrm>
                     <a:prstGeom prst="rect">
                       <a:avLst/>
@@ -17617,7 +17673,27 @@
           <w:sz w:val="28"/>
           <w:szCs w:val="28"/>
         </w:rPr>
-        <w:t>Capacity for Task3, 1000 posts</w:t>
+        <w:t>Capacity for Task</w:t>
+      </w:r>
+      <w:r>
+        <w:rPr>
+          <w:b/>
+          <w:bCs/>
+          <w:color w:val="000000"/>
+          <w:sz w:val="28"/>
+          <w:szCs w:val="28"/>
+        </w:rPr>
+        <w:t>6</w:t>
+      </w:r>
+      <w:r>
+        <w:rPr>
+          <w:b/>
+          <w:bCs/>
+          <w:color w:val="000000"/>
+          <w:sz w:val="28"/>
+          <w:szCs w:val="28"/>
+        </w:rPr>
+        <w:t>, 1000 posts</w:t>
       </w:r>
     </w:p>
     <w:tbl>
@@ -22533,6 +22609,7 @@
                 <w:color w:val="000000"/>
                 <w:lang w:eastAsia="zh-CN"/>
               </w:rPr>
+              <w:lastRenderedPageBreak/>
               <w:t>TOTAL</w:t>
             </w:r>
           </w:p>
@@ -22865,7 +22942,6 @@
           <w:sz w:val="28"/>
           <w:szCs w:val="28"/>
         </w:rPr>
-        <w:lastRenderedPageBreak/>
         <w:drawing>
           <wp:inline distT="0" distB="0" distL="0" distR="0" wp14:anchorId="29808CCB" wp14:editId="433895E8">
             <wp:extent cx="6296025" cy="2600325"/>
@@ -23219,9 +23295,9 @@
           <w:sz w:val="28"/>
           <w:szCs w:val="28"/>
         </w:rPr>
+        <w:lastRenderedPageBreak/>
         <w:t xml:space="preserve">Workstation: </w:t>
       </w:r>
-      <w:proofErr w:type="spellStart"/>
       <w:r>
         <w:rPr>
           <w:bCs/>
@@ -23231,7 +23307,6 @@
         </w:rPr>
         <w:t>Vbox</w:t>
       </w:r>
-      <w:proofErr w:type="spellEnd"/>
     </w:p>
     <w:p>
       <w:pPr>
@@ -23250,7 +23325,6 @@
           <w:sz w:val="28"/>
           <w:szCs w:val="28"/>
         </w:rPr>
-        <w:lastRenderedPageBreak/>
         <w:t xml:space="preserve">Installed memory: </w:t>
       </w:r>
       <w:r>
@@ -23289,27 +23363,7 @@
           <w:sz w:val="28"/>
           <w:szCs w:val="28"/>
         </w:rPr>
-        <w:t xml:space="preserve">Processor: Intel(R) </w:t>
-      </w:r>
-      <w:proofErr w:type="gramStart"/>
-      <w:r>
-        <w:rPr>
-          <w:bCs/>
-          <w:color w:val="000000"/>
-          <w:sz w:val="28"/>
-          <w:szCs w:val="28"/>
-        </w:rPr>
-        <w:t>Core(</w:t>
-      </w:r>
-      <w:proofErr w:type="gramEnd"/>
-      <w:r>
-        <w:rPr>
-          <w:bCs/>
-          <w:color w:val="000000"/>
-          <w:sz w:val="28"/>
-          <w:szCs w:val="28"/>
-        </w:rPr>
-        <w:t>TM) i7-7700 CPU 3.60Hz</w:t>
+        <w:t>Processor: Intel(R) Core(TM) i7-7700 CPU 3.60Hz</w:t>
       </w:r>
     </w:p>
     <w:p>
@@ -23414,27 +23468,7 @@
           <w:sz w:val="28"/>
           <w:szCs w:val="28"/>
         </w:rPr>
-        <w:t xml:space="preserve"> randomized in format </w:t>
-      </w:r>
-      <w:proofErr w:type="spellStart"/>
-      <w:r>
-        <w:rPr>
-          <w:bCs/>
-          <w:color w:val="000000"/>
-          <w:sz w:val="28"/>
-          <w:szCs w:val="28"/>
-        </w:rPr>
-        <w:t>yyyy</w:t>
-      </w:r>
-      <w:proofErr w:type="spellEnd"/>
-      <w:r>
-        <w:rPr>
-          <w:bCs/>
-          <w:color w:val="000000"/>
-          <w:sz w:val="28"/>
-          <w:szCs w:val="28"/>
-        </w:rPr>
-        <w:t>/</w:t>
+        <w:t xml:space="preserve"> randomized in format yyyy/</w:t>
       </w:r>
       <w:r>
         <w:rPr>
@@ -23491,27 +23525,7 @@
           <w:sz w:val="28"/>
           <w:szCs w:val="28"/>
         </w:rPr>
-        <w:t xml:space="preserve"> file in format </w:t>
-      </w:r>
-      <w:proofErr w:type="spellStart"/>
-      <w:r>
-        <w:rPr>
-          <w:bCs/>
-          <w:color w:val="000000"/>
-          <w:sz w:val="28"/>
-          <w:szCs w:val="28"/>
-        </w:rPr>
-        <w:t>yyyy</w:t>
-      </w:r>
-      <w:proofErr w:type="spellEnd"/>
-      <w:r>
-        <w:rPr>
-          <w:bCs/>
-          <w:color w:val="000000"/>
-          <w:sz w:val="28"/>
-          <w:szCs w:val="28"/>
-        </w:rPr>
-        <w:t>/</w:t>
+        <w:t xml:space="preserve"> file in format yyyy/</w:t>
       </w:r>
       <w:r>
         <w:rPr>
@@ -23641,23 +23655,13 @@
           <w:szCs w:val="28"/>
         </w:rPr>
       </w:pPr>
-      <w:proofErr w:type="gramStart"/>
       <w:r>
         <w:rPr>
           <w:color w:val="000000"/>
           <w:sz w:val="28"/>
           <w:szCs w:val="28"/>
         </w:rPr>
-        <w:t>Author :</w:t>
-      </w:r>
-      <w:proofErr w:type="gramEnd"/>
-      <w:r>
-        <w:rPr>
-          <w:color w:val="000000"/>
-          <w:sz w:val="28"/>
-          <w:szCs w:val="28"/>
-        </w:rPr>
-        <w:t xml:space="preserve"> Sofia_${__Random(1,100)}</w:t>
+        <w:t>Author : Sofia_${__Random(1,100)}</w:t>
       </w:r>
     </w:p>
     <w:p>
@@ -23675,43 +23679,7 @@
           <w:sz w:val="28"/>
           <w:szCs w:val="28"/>
         </w:rPr>
-        <w:t>Comments: ${__</w:t>
-      </w:r>
-      <w:proofErr w:type="spellStart"/>
-      <w:r>
-        <w:rPr>
-          <w:color w:val="000000"/>
-          <w:sz w:val="28"/>
-          <w:szCs w:val="28"/>
-        </w:rPr>
-        <w:t>RandomString</w:t>
-      </w:r>
-      <w:proofErr w:type="spellEnd"/>
-      <w:r>
-        <w:rPr>
-          <w:color w:val="000000"/>
-          <w:sz w:val="28"/>
-          <w:szCs w:val="28"/>
-        </w:rPr>
-        <w:t>(</w:t>
-      </w:r>
-      <w:proofErr w:type="gramStart"/>
-      <w:r>
-        <w:rPr>
-          <w:color w:val="000000"/>
-          <w:sz w:val="28"/>
-          <w:szCs w:val="28"/>
-        </w:rPr>
-        <w:t>10,abcdefghijklmnopqrstuvwxyz</w:t>
-      </w:r>
-      <w:proofErr w:type="gramEnd"/>
-      <w:r>
-        <w:rPr>
-          <w:color w:val="000000"/>
-          <w:sz w:val="28"/>
-          <w:szCs w:val="28"/>
-        </w:rPr>
-        <w:t>,random_string)}</w:t>
+        <w:t>Comments: ${__RandomString(10,abcdefghijklmnopqrstuvwxyz,random_string)}</w:t>
       </w:r>
     </w:p>
     <w:p>
@@ -25230,25 +25198,16 @@
 </file>
 
 <file path=customXml/item1.xml><?xml version="1.0" encoding="utf-8"?>
-<b:Sources xmlns:b="http://schemas.openxmlformats.org/officeDocument/2006/bibliography" xmlns="http://schemas.openxmlformats.org/officeDocument/2006/bibliography" SelectedStyle="\APASixthEditionOfficeOnline.xsl" StyleName="APA" Version="6"/>
-</file>
-
-<file path=customXml/item2.xml><?xml version="1.0" encoding="utf-8"?>
 <p:properties xmlns:p="http://schemas.microsoft.com/office/2006/metadata/properties" xmlns:xsi="http://www.w3.org/2001/XMLSchema-instance" xmlns:pc="http://schemas.microsoft.com/office/infopath/2007/PartnerControls">
   <documentManagement/>
 </p:properties>
 </file>
 
-<file path=customXml/item3.xml><?xml version="1.0" encoding="utf-8"?>
-<?mso-contentType ?>
-<FormTemplates xmlns="http://schemas.microsoft.com/sharepoint/v3/contenttype/forms">
-  <Display>DocumentLibraryForm</Display>
-  <Edit>DocumentLibraryForm</Edit>
-  <New>DocumentLibraryForm</New>
-</FormTemplates>
+<file path=customXml/item2.xml><?xml version="1.0" encoding="utf-8"?>
+<b:Sources xmlns:b="http://schemas.openxmlformats.org/officeDocument/2006/bibliography" xmlns="http://schemas.openxmlformats.org/officeDocument/2006/bibliography" SelectedStyle="\APASixthEditionOfficeOnline.xsl" StyleName="APA" Version="6"/>
 </file>
 
-<file path=customXml/item4.xml><?xml version="1.0" encoding="utf-8"?>
+<file path=customXml/item3.xml><?xml version="1.0" encoding="utf-8"?>
 <ct:contentTypeSchema xmlns:ct="http://schemas.microsoft.com/office/2006/metadata/contentType" xmlns:ma="http://schemas.microsoft.com/office/2006/metadata/properties/metaAttributes" ct:_="" ma:_="" ma:contentTypeName="Document" ma:contentTypeID="0x010100F4B27F810FC04A4588F5F54E0AF1216E" ma:contentTypeVersion="12" ma:contentTypeDescription="Create a new document." ma:contentTypeScope="" ma:versionID="53d35dab6b3b61b20a79d0a4391fb7d5">
   <xsd:schema xmlns:xsd="http://www.w3.org/2001/XMLSchema" xmlns:xs="http://www.w3.org/2001/XMLSchema" xmlns:p="http://schemas.microsoft.com/office/2006/metadata/properties" xmlns:ns3="9d0fb873-c850-471b-abf0-5b23169f533d" xmlns:ns4="b7f665f5-098d-467f-a8d5-a91d72f85d80" targetNamespace="http://schemas.microsoft.com/office/2006/metadata/properties" ma:root="true" ma:fieldsID="75322315ceedbbcabc842fa7cb4bdcc9" ns3:_="" ns4:_="">
     <xsd:import namespace="9d0fb873-c850-471b-abf0-5b23169f533d"/>
@@ -25465,15 +25424,16 @@
 </ct:contentTypeSchema>
 </file>
 
-<file path=customXml/itemProps1.xml><?xml version="1.0" encoding="utf-8"?>
-<ds:datastoreItem xmlns:ds="http://schemas.openxmlformats.org/officeDocument/2006/customXml" ds:itemID="{344CEF1D-77E1-4A50-94F3-6CF1D119425A}">
-  <ds:schemaRefs>
-    <ds:schemaRef ds:uri="http://schemas.openxmlformats.org/officeDocument/2006/bibliography"/>
-  </ds:schemaRefs>
-</ds:datastoreItem>
+<file path=customXml/item4.xml><?xml version="1.0" encoding="utf-8"?>
+<?mso-contentType ?>
+<FormTemplates xmlns="http://schemas.microsoft.com/sharepoint/v3/contenttype/forms">
+  <Display>DocumentLibraryForm</Display>
+  <Edit>DocumentLibraryForm</Edit>
+  <New>DocumentLibraryForm</New>
+</FormTemplates>
 </file>
 
-<file path=customXml/itemProps2.xml><?xml version="1.0" encoding="utf-8"?>
+<file path=customXml/itemProps1.xml><?xml version="1.0" encoding="utf-8"?>
 <ds:datastoreItem xmlns:ds="http://schemas.openxmlformats.org/officeDocument/2006/customXml" ds:itemID="{86A11579-2787-4C00-8CDD-1BF71D3E413E}">
   <ds:schemaRefs>
     <ds:schemaRef ds:uri="http://schemas.microsoft.com/office/2006/metadata/properties"/>
@@ -25482,15 +25442,15 @@
 </ds:datastoreItem>
 </file>
 
-<file path=customXml/itemProps3.xml><?xml version="1.0" encoding="utf-8"?>
-<ds:datastoreItem xmlns:ds="http://schemas.openxmlformats.org/officeDocument/2006/customXml" ds:itemID="{EE22E8DA-4EC3-4275-99C2-DF90C6899FF3}">
+<file path=customXml/itemProps2.xml><?xml version="1.0" encoding="utf-8"?>
+<ds:datastoreItem xmlns:ds="http://schemas.openxmlformats.org/officeDocument/2006/customXml" ds:itemID="{344CEF1D-77E1-4A50-94F3-6CF1D119425A}">
   <ds:schemaRefs>
-    <ds:schemaRef ds:uri="http://schemas.microsoft.com/sharepoint/v3/contenttype/forms"/>
+    <ds:schemaRef ds:uri="http://schemas.openxmlformats.org/officeDocument/2006/bibliography"/>
   </ds:schemaRefs>
 </ds:datastoreItem>
 </file>
 
-<file path=customXml/itemProps4.xml><?xml version="1.0" encoding="utf-8"?>
+<file path=customXml/itemProps3.xml><?xml version="1.0" encoding="utf-8"?>
 <ds:datastoreItem xmlns:ds="http://schemas.openxmlformats.org/officeDocument/2006/customXml" ds:itemID="{5728E0D3-6A90-458A-B931-49B9B26E1FD1}">
   <ds:schemaRefs>
     <ds:schemaRef ds:uri="http://schemas.microsoft.com/office/2006/metadata/contentType"/>
@@ -25507,4 +25467,12 @@
     <ds:schemaRef ds:uri="http://schemas.microsoft.com/internal/obd"/>
   </ds:schemaRefs>
 </ds:datastoreItem>
+</file>
+
+<file path=customXml/itemProps4.xml><?xml version="1.0" encoding="utf-8"?>
+<ds:datastoreItem xmlns:ds="http://schemas.openxmlformats.org/officeDocument/2006/customXml" ds:itemID="{EE22E8DA-4EC3-4275-99C2-DF90C6899FF3}">
+  <ds:schemaRefs>
+    <ds:schemaRef ds:uri="http://schemas.microsoft.com/sharepoint/v3/contenttype/forms"/>
+  </ds:schemaRefs>
+</ds:datastoreItem>
 </file>
</xml_diff>